<commit_message>
javascript30 change to md
</commit_message>
<xml_diff>
--- a/javascript30 memo.docx
+++ b/javascript30 memo.docx
@@ -28,6 +28,7 @@
         </w:rPr>
         <w:t>的</w:t>
       </w:r>
+      <w:proofErr w:type="spellStart"/>
       <w:r>
         <w:t>C</w:t>
       </w:r>
@@ -40,6 +41,7 @@
       <w:r>
         <w:t>list</w:t>
       </w:r>
+      <w:proofErr w:type="spellEnd"/>
       <w:r>
         <w:rPr>
           <w:rFonts w:hint="eastAsia"/>
@@ -102,10 +104,21 @@
         <w:rPr>
           <w:rFonts w:hint="eastAsia"/>
         </w:rPr>
-        <w:t xml:space="preserve"> 如d</w:t>
-      </w:r>
-      <w:r>
-        <w:t>oucument.querySelector(“div[data-key =</w:t>
+        <w:t xml:space="preserve"> 如</w:t>
+      </w:r>
+      <w:proofErr w:type="spellStart"/>
+      <w:r>
+        <w:rPr>
+          <w:rFonts w:hint="eastAsia"/>
+        </w:rPr>
+        <w:t>d</w:t>
+      </w:r>
+      <w:r>
+        <w:t>oucument.querySelector</w:t>
+      </w:r>
+      <w:proofErr w:type="spellEnd"/>
+      <w:r>
+        <w:t>(“div[data-key =</w:t>
       </w:r>
       <w:r>
         <w:rPr>
@@ -126,14 +139,26 @@
         </w:numPr>
         <w:ind w:firstLineChars="0"/>
       </w:pPr>
-      <w:r>
-        <w:t xml:space="preserve">Event.propertyName </w:t>
-      </w:r>
-      <w:r>
-        <w:rPr>
-          <w:rFonts w:hint="eastAsia"/>
-        </w:rPr>
-        <w:t>可以判断当前t</w:t>
+      <w:proofErr w:type="spellStart"/>
+      <w:r>
+        <w:t>Event.propertyName</w:t>
+      </w:r>
+      <w:proofErr w:type="spellEnd"/>
+      <w:r>
+        <w:t xml:space="preserve"> </w:t>
+      </w:r>
+      <w:r>
+        <w:rPr>
+          <w:rFonts w:hint="eastAsia"/>
+        </w:rPr>
+        <w:t>可以判断当前</w:t>
+      </w:r>
+      <w:proofErr w:type="spellStart"/>
+      <w:r>
+        <w:rPr>
+          <w:rFonts w:hint="eastAsia"/>
+        </w:rPr>
+        <w:t>t</w:t>
       </w:r>
       <w:r>
         <w:t>ransitione</w:t>
@@ -142,7 +167,14 @@
         <w:rPr>
           <w:rFonts w:hint="eastAsia"/>
         </w:rPr>
-        <w:t>nd监听事件的样式是否是自己想要的样式，如果不是则不进行处理</w:t>
+        <w:t>nd</w:t>
+      </w:r>
+      <w:proofErr w:type="spellEnd"/>
+      <w:r>
+        <w:rPr>
+          <w:rFonts w:hint="eastAsia"/>
+        </w:rPr>
+        <w:t>监听事件的样式是否是自己想要的样式，如果不是则不进行处理</w:t>
       </w:r>
     </w:p>
     <w:p/>
@@ -410,6 +442,7 @@
         </w:numPr>
         <w:ind w:firstLineChars="0"/>
       </w:pPr>
+      <w:proofErr w:type="spellStart"/>
       <w:r>
         <w:t>C</w:t>
       </w:r>
@@ -417,11 +450,26 @@
         <w:rPr>
           <w:rFonts w:hint="eastAsia"/>
         </w:rPr>
-        <w:t>ss中f</w:t>
+        <w:t>ss</w:t>
+      </w:r>
+      <w:proofErr w:type="spellEnd"/>
+      <w:r>
+        <w:rPr>
+          <w:rFonts w:hint="eastAsia"/>
+        </w:rPr>
+        <w:t>中</w:t>
+      </w:r>
+      <w:proofErr w:type="spellStart"/>
+      <w:r>
+        <w:rPr>
+          <w:rFonts w:hint="eastAsia"/>
+        </w:rPr>
+        <w:t>f</w:t>
       </w:r>
       <w:r>
         <w:t>liter</w:t>
       </w:r>
+      <w:proofErr w:type="spellEnd"/>
       <w:r>
         <w:rPr>
           <w:rFonts w:hint="eastAsia"/>
@@ -478,7 +526,15 @@
         <w:ind w:firstLineChars="0"/>
       </w:pPr>
       <w:r>
-        <w:t>filter: drop-shadow(16px 16px 20px blue);  边框阴影 : x ，y ，阴影范围，颜色</w:t>
+        <w:t xml:space="preserve">filter: drop-shadow(16px </w:t>
+      </w:r>
+      <w:proofErr w:type="spellStart"/>
+      <w:r>
+        <w:t>16px</w:t>
+      </w:r>
+      <w:proofErr w:type="spellEnd"/>
+      <w:r>
+        <w:t xml:space="preserve"> 20px blue);  边框阴影 : x ，y ，阴影范围，颜色</w:t>
       </w:r>
     </w:p>
     <w:p>
@@ -592,7 +648,15 @@
         <w:ind w:firstLineChars="0"/>
       </w:pPr>
       <w:r>
-        <w:t>可以用oninput事件来实时获取input为range类型的拖动值</w:t>
+        <w:t>可以用</w:t>
+      </w:r>
+      <w:proofErr w:type="spellStart"/>
+      <w:r>
+        <w:t>oninput</w:t>
+      </w:r>
+      <w:proofErr w:type="spellEnd"/>
+      <w:r>
+        <w:t>事件来实时获取input为range类型的拖动值</w:t>
       </w:r>
     </w:p>
     <w:p>
@@ -604,8 +668,29 @@
         </w:numPr>
         <w:ind w:firstLineChars="0"/>
       </w:pPr>
-      <w:r>
-        <w:t>elment.style.setProperty(css样式，值) 可以用来修改全局css变量</w:t>
+      <w:proofErr w:type="spellStart"/>
+      <w:r>
+        <w:t>elment.style.setProperty</w:t>
+      </w:r>
+      <w:proofErr w:type="spellEnd"/>
+      <w:r>
+        <w:t>(</w:t>
+      </w:r>
+      <w:proofErr w:type="spellStart"/>
+      <w:r>
+        <w:t>css</w:t>
+      </w:r>
+      <w:proofErr w:type="spellEnd"/>
+      <w:r>
+        <w:t>样式，值) 可以用来修改全局</w:t>
+      </w:r>
+      <w:proofErr w:type="spellStart"/>
+      <w:r>
+        <w:t>css</w:t>
+      </w:r>
+      <w:proofErr w:type="spellEnd"/>
+      <w:r>
+        <w:t>变量</w:t>
       </w:r>
       <w:r>
         <w:tab/>
@@ -632,17 +717,57 @@
     </w:p>
     <w:p>
       <w:r>
-        <w:t>3. sort([callback(a,b)]) ：返回一个排序过的新数组</w:t>
-      </w:r>
-    </w:p>
-    <w:p>
-      <w:r>
-        <w:t>4. reduce(callback(prev,cur,index,array),[init]) ： 返回一个累加值 ，init可以是对象，可以用来统计数值</w:t>
-      </w:r>
-    </w:p>
-    <w:p>
-      <w:r>
-        <w:t>5. str.includes("xx") 相当于contains()的用法</w:t>
+        <w:t>3. sort([callback(</w:t>
+      </w:r>
+      <w:proofErr w:type="spellStart"/>
+      <w:r>
+        <w:t>a,b</w:t>
+      </w:r>
+      <w:proofErr w:type="spellEnd"/>
+      <w:r>
+        <w:t>)]) ：返回一个排序过的新数组</w:t>
+      </w:r>
+    </w:p>
+    <w:p>
+      <w:r>
+        <w:t>4. reduce(callback(</w:t>
+      </w:r>
+      <w:proofErr w:type="spellStart"/>
+      <w:r>
+        <w:t>prev,cur,index,array</w:t>
+      </w:r>
+      <w:proofErr w:type="spellEnd"/>
+      <w:r>
+        <w:t>),[</w:t>
+      </w:r>
+      <w:proofErr w:type="spellStart"/>
+      <w:r>
+        <w:t>init</w:t>
+      </w:r>
+      <w:proofErr w:type="spellEnd"/>
+      <w:r>
+        <w:t>]) ： 返回一个累加值 ，</w:t>
+      </w:r>
+      <w:proofErr w:type="spellStart"/>
+      <w:r>
+        <w:t>init</w:t>
+      </w:r>
+      <w:proofErr w:type="spellEnd"/>
+      <w:r>
+        <w:t>可以是对象，可以用来统计数值</w:t>
+      </w:r>
+    </w:p>
+    <w:p>
+      <w:r>
+        <w:t xml:space="preserve">5. </w:t>
+      </w:r>
+      <w:proofErr w:type="spellStart"/>
+      <w:r>
+        <w:t>str.includes</w:t>
+      </w:r>
+      <w:proofErr w:type="spellEnd"/>
+      <w:r>
+        <w:t>("xx") 相当于contains()的用法</w:t>
       </w:r>
       <w:r>
         <w:rPr>
@@ -764,8 +889,13 @@
         <w:ind w:firstLineChars="0"/>
       </w:pPr>
       <w:r>
-        <w:t>Cubic-bezier</w:t>
-      </w:r>
+        <w:t>Cubic-</w:t>
+      </w:r>
+      <w:proofErr w:type="spellStart"/>
+      <w:r>
+        <w:t>bezier</w:t>
+      </w:r>
+      <w:proofErr w:type="spellEnd"/>
       <w:r>
         <w:rPr>
           <w:rFonts w:hint="eastAsia"/>
@@ -844,9 +974,11 @@
         </w:numPr>
         <w:ind w:firstLineChars="0"/>
       </w:pPr>
+      <w:proofErr w:type="spellStart"/>
       <w:r>
         <w:t>Promise.prototype.then</w:t>
       </w:r>
+      <w:proofErr w:type="spellEnd"/>
     </w:p>
     <w:p>
       <w:pPr>
@@ -857,9 +989,11 @@
         </w:numPr>
         <w:ind w:firstLineChars="0"/>
       </w:pPr>
+      <w:proofErr w:type="spellStart"/>
       <w:r>
         <w:t>Promise.prototype.catch</w:t>
       </w:r>
+      <w:proofErr w:type="spellEnd"/>
     </w:p>
     <w:p>
       <w:pPr>
@@ -870,8 +1004,13 @@
         </w:numPr>
         <w:ind w:firstLineChars="0"/>
       </w:pPr>
-      <w:r>
-        <w:t>Promise.prototype.</w:t>
+      <w:proofErr w:type="spellStart"/>
+      <w:r>
+        <w:t>Promise.prototype</w:t>
+      </w:r>
+      <w:proofErr w:type="spellEnd"/>
+      <w:r>
+        <w:t>.</w:t>
       </w:r>
     </w:p>
     <w:p>
@@ -883,8 +1022,13 @@
         </w:numPr>
         <w:ind w:firstLineChars="0"/>
       </w:pPr>
-      <w:r>
-        <w:t xml:space="preserve">Promise.all([promise1,promise2])  </w:t>
+      <w:proofErr w:type="spellStart"/>
+      <w:r>
+        <w:t>Promise.all</w:t>
+      </w:r>
+      <w:proofErr w:type="spellEnd"/>
+      <w:r>
+        <w:t xml:space="preserve">([promise1,promise2])  </w:t>
       </w:r>
       <w:r>
         <w:rPr>
@@ -902,8 +1046,13 @@
         </w:numPr>
         <w:ind w:firstLineChars="0"/>
       </w:pPr>
-      <w:r>
-        <w:t xml:space="preserve">Promise.race([promise1,promise2]) </w:t>
+      <w:proofErr w:type="spellStart"/>
+      <w:r>
+        <w:t>Promise.race</w:t>
+      </w:r>
+      <w:proofErr w:type="spellEnd"/>
+      <w:r>
+        <w:t xml:space="preserve">([promise1,promise2]) </w:t>
       </w:r>
       <w:r>
         <w:rPr>
@@ -947,7 +1096,15 @@
         <w:ind w:firstLineChars="0"/>
       </w:pPr>
       <w:r>
-        <w:t xml:space="preserve">Fetch(url) </w:t>
+        <w:t>Fetch(</w:t>
+      </w:r>
+      <w:proofErr w:type="spellStart"/>
+      <w:r>
+        <w:t>url</w:t>
+      </w:r>
+      <w:proofErr w:type="spellEnd"/>
+      <w:r>
+        <w:t xml:space="preserve">) </w:t>
       </w:r>
       <w:r>
         <w:rPr>
@@ -998,9 +1155,19 @@
         </w:rPr>
         <w:t>数组的</w:t>
       </w:r>
-      <w:r>
-        <w:t>fliter map forEach</w:t>
-      </w:r>
+      <w:proofErr w:type="spellStart"/>
+      <w:r>
+        <w:t>fliter</w:t>
+      </w:r>
+      <w:proofErr w:type="spellEnd"/>
+      <w:r>
+        <w:t xml:space="preserve"> map </w:t>
+      </w:r>
+      <w:proofErr w:type="spellStart"/>
+      <w:r>
+        <w:t>forEach</w:t>
+      </w:r>
+      <w:proofErr w:type="spellEnd"/>
       <w:r>
         <w:rPr>
           <w:rFonts w:hint="eastAsia"/>
@@ -1027,8 +1194,13 @@
         </w:numPr>
         <w:ind w:firstLineChars="0"/>
       </w:pPr>
-      <w:r>
-        <w:t>Array.prototype.some(function(){})</w:t>
+      <w:proofErr w:type="spellStart"/>
+      <w:r>
+        <w:t>Array.prototype.some</w:t>
+      </w:r>
+      <w:proofErr w:type="spellEnd"/>
+      <w:r>
+        <w:t>(function(){})</w:t>
       </w:r>
     </w:p>
     <w:p>
@@ -1059,9 +1231,14 @@
         </w:numPr>
         <w:ind w:firstLineChars="0"/>
       </w:pPr>
+      <w:proofErr w:type="spellStart"/>
       <w:r>
         <w:lastRenderedPageBreak/>
-        <w:t>Array.prototype.every()</w:t>
+        <w:t>Array.prototype.every</w:t>
+      </w:r>
+      <w:proofErr w:type="spellEnd"/>
+      <w:r>
+        <w:t>()</w:t>
       </w:r>
     </w:p>
     <w:p>
@@ -1092,6 +1269,7 @@
         </w:numPr>
         <w:ind w:firstLineChars="0"/>
       </w:pPr>
+      <w:proofErr w:type="spellStart"/>
       <w:r>
         <w:rPr>
           <w:rFonts w:hint="eastAsia"/>
@@ -1099,7 +1277,11 @@
         <w:t>A</w:t>
       </w:r>
       <w:r>
-        <w:t>rray.prototype,find()</w:t>
+        <w:t>rray.prototype,find</w:t>
+      </w:r>
+      <w:proofErr w:type="spellEnd"/>
+      <w:r>
+        <w:t>()</w:t>
       </w:r>
     </w:p>
     <w:p>
@@ -1133,6 +1315,7 @@
         </w:numPr>
         <w:ind w:firstLineChars="0"/>
       </w:pPr>
+      <w:proofErr w:type="spellStart"/>
       <w:r>
         <w:rPr>
           <w:rFonts w:hint="eastAsia"/>
@@ -1140,7 +1323,11 @@
         <w:t>A</w:t>
       </w:r>
       <w:r>
-        <w:t>rray.prototype.findIndex()</w:t>
+        <w:t>rray.prototype.findIndex</w:t>
+      </w:r>
+      <w:proofErr w:type="spellEnd"/>
+      <w:r>
+        <w:t>()</w:t>
       </w:r>
     </w:p>
     <w:p>
@@ -1168,6 +1355,7 @@
         </w:numPr>
         <w:ind w:firstLineChars="0"/>
       </w:pPr>
+      <w:proofErr w:type="spellStart"/>
       <w:r>
         <w:rPr>
           <w:rFonts w:hint="eastAsia"/>
@@ -1175,8 +1363,13 @@
         <w:t>A</w:t>
       </w:r>
       <w:r>
-        <w:t>rray.prototype.slice(</w:t>
-      </w:r>
+        <w:t>rray.prototype.slice</w:t>
+      </w:r>
+      <w:proofErr w:type="spellEnd"/>
+      <w:r>
+        <w:t>(</w:t>
+      </w:r>
+      <w:proofErr w:type="spellStart"/>
       <w:r>
         <w:rPr>
           <w:rFonts w:hint="eastAsia"/>
@@ -1186,6 +1379,7 @@
       <w:r>
         <w:t>tart,end</w:t>
       </w:r>
+      <w:proofErr w:type="spellEnd"/>
       <w:r>
         <w:t>)</w:t>
       </w:r>
@@ -1215,6 +1409,7 @@
         </w:numPr>
         <w:ind w:firstLineChars="0"/>
       </w:pPr>
+      <w:proofErr w:type="spellStart"/>
       <w:r>
         <w:rPr>
           <w:rFonts w:hint="eastAsia"/>
@@ -1222,11 +1417,17 @@
         <w:t>A</w:t>
       </w:r>
       <w:r>
-        <w:t>rray.prototype.splice(</w:t>
-      </w:r>
+        <w:t>rray.prototype.splice</w:t>
+      </w:r>
+      <w:proofErr w:type="spellEnd"/>
+      <w:r>
+        <w:t>(</w:t>
+      </w:r>
+      <w:proofErr w:type="spellStart"/>
       <w:r>
         <w:t>start,range,replace</w:t>
       </w:r>
+      <w:proofErr w:type="spellEnd"/>
       <w:r>
         <w:t>)</w:t>
       </w:r>
@@ -1291,7 +1492,23 @@
         <w:ind w:firstLineChars="0"/>
       </w:pPr>
       <w:r>
-        <w:t>let top = document.documentElement.scrollTop || document.body.scrollTop;</w:t>
+        <w:t xml:space="preserve">let top = </w:t>
+      </w:r>
+      <w:proofErr w:type="spellStart"/>
+      <w:r>
+        <w:t>document.documentElement.scrollTop</w:t>
+      </w:r>
+      <w:proofErr w:type="spellEnd"/>
+      <w:r>
+        <w:t xml:space="preserve"> || </w:t>
+      </w:r>
+      <w:proofErr w:type="spellStart"/>
+      <w:r>
+        <w:t>document.body.scrollTop</w:t>
+      </w:r>
+      <w:proofErr w:type="spellEnd"/>
+      <w:r>
+        <w:t>;</w:t>
       </w:r>
     </w:p>
     <w:p>
@@ -1304,7 +1521,23 @@
         <w:ind w:firstLineChars="0"/>
       </w:pPr>
       <w:r>
-        <w:t>let left = document.documentElement.scrollLeft || document.body.scrollLeft;</w:t>
+        <w:t xml:space="preserve">let left = </w:t>
+      </w:r>
+      <w:proofErr w:type="spellStart"/>
+      <w:r>
+        <w:t>document.documentElement.scrollLeft</w:t>
+      </w:r>
+      <w:proofErr w:type="spellEnd"/>
+      <w:r>
+        <w:t xml:space="preserve"> || </w:t>
+      </w:r>
+      <w:proofErr w:type="spellStart"/>
+      <w:r>
+        <w:t>document.body.scrollLeft</w:t>
+      </w:r>
+      <w:proofErr w:type="spellEnd"/>
+      <w:r>
+        <w:t>;</w:t>
       </w:r>
     </w:p>
     <w:p>
@@ -1396,11 +1629,19 @@
         <w:rPr>
           <w:rFonts w:hint="eastAsia"/>
         </w:rPr>
-        <w:t>度得用M</w:t>
+        <w:t>度得用</w:t>
+      </w:r>
+      <w:proofErr w:type="spellStart"/>
+      <w:r>
+        <w:rPr>
+          <w:rFonts w:hint="eastAsia"/>
+        </w:rPr>
+        <w:t>M</w:t>
       </w:r>
       <w:r>
         <w:t>ath.PI</w:t>
       </w:r>
+      <w:proofErr w:type="spellEnd"/>
     </w:p>
     <w:p>
       <w:pPr>
@@ -1440,11 +1681,19 @@
         <w:rPr>
           <w:rFonts w:hint="eastAsia"/>
         </w:rPr>
-        <w:t>画布的大小可以在Js中设置等于w</w:t>
+        <w:t>画布的大小可以在Js中设置等于</w:t>
+      </w:r>
+      <w:proofErr w:type="spellStart"/>
+      <w:r>
+        <w:rPr>
+          <w:rFonts w:hint="eastAsia"/>
+        </w:rPr>
+        <w:t>w</w:t>
       </w:r>
       <w:r>
         <w:t>indow.innerWidth</w:t>
       </w:r>
+      <w:proofErr w:type="spellEnd"/>
       <w:r>
         <w:t xml:space="preserve"> </w:t>
       </w:r>
@@ -1455,8 +1704,13 @@
         <w:t>和</w:t>
       </w:r>
       <w:r>
-        <w:t xml:space="preserve"> window.innerHeight</w:t>
-      </w:r>
+        <w:t xml:space="preserve"> </w:t>
+      </w:r>
+      <w:proofErr w:type="spellStart"/>
+      <w:r>
+        <w:t>window.innerHeight</w:t>
+      </w:r>
+      <w:proofErr w:type="spellEnd"/>
     </w:p>
     <w:p/>
     <w:p>
@@ -1701,9 +1955,11 @@
         </w:numPr>
         <w:ind w:firstLineChars="0"/>
       </w:pPr>
+      <w:proofErr w:type="spellStart"/>
       <w:r>
         <w:t>Console.dir</w:t>
       </w:r>
+      <w:proofErr w:type="spellEnd"/>
     </w:p>
     <w:p>
       <w:pPr>
@@ -1718,11 +1974,19 @@
         <w:rPr>
           <w:rFonts w:hint="eastAsia"/>
         </w:rPr>
-        <w:t>打印d</w:t>
+        <w:t>打印</w:t>
+      </w:r>
+      <w:proofErr w:type="spellStart"/>
+      <w:r>
+        <w:rPr>
+          <w:rFonts w:hint="eastAsia"/>
+        </w:rPr>
+        <w:t>d</w:t>
       </w:r>
       <w:r>
         <w:t>om</w:t>
       </w:r>
+      <w:proofErr w:type="spellEnd"/>
       <w:r>
         <w:rPr>
           <w:rFonts w:hint="eastAsia"/>
@@ -1739,9 +2003,11 @@
         </w:numPr>
         <w:ind w:firstLineChars="0"/>
       </w:pPr>
+      <w:proofErr w:type="spellStart"/>
       <w:r>
         <w:t>Console.warn</w:t>
       </w:r>
+      <w:proofErr w:type="spellEnd"/>
     </w:p>
     <w:p>
       <w:pPr>
@@ -1752,9 +2018,11 @@
         </w:numPr>
         <w:ind w:firstLineChars="0"/>
       </w:pPr>
+      <w:proofErr w:type="spellStart"/>
       <w:r>
         <w:t>Console.error</w:t>
       </w:r>
+      <w:proofErr w:type="spellEnd"/>
     </w:p>
     <w:p>
       <w:pPr>
@@ -1779,9 +2047,11 @@
         </w:numPr>
         <w:ind w:firstLineChars="0"/>
       </w:pPr>
+      <w:proofErr w:type="spellStart"/>
       <w:r>
         <w:t>Console.table</w:t>
       </w:r>
+      <w:proofErr w:type="spellEnd"/>
     </w:p>
     <w:p>
       <w:pPr>
@@ -1792,8 +2062,13 @@
         </w:numPr>
         <w:ind w:firstLineChars="0"/>
       </w:pPr>
-      <w:r>
-        <w:t>Console.assert()</w:t>
+      <w:proofErr w:type="spellStart"/>
+      <w:r>
+        <w:t>Console.assert</w:t>
+      </w:r>
+      <w:proofErr w:type="spellEnd"/>
+      <w:r>
+        <w:t>()</w:t>
       </w:r>
     </w:p>
     <w:p>
@@ -1821,6 +2096,7 @@
         </w:numPr>
         <w:ind w:firstLineChars="0"/>
       </w:pPr>
+      <w:proofErr w:type="spellStart"/>
       <w:r>
         <w:t>Console.</w:t>
       </w:r>
@@ -1831,7 +2107,11 @@
         <w:t>c</w:t>
       </w:r>
       <w:r>
-        <w:t xml:space="preserve">lear() </w:t>
+        <w:t>lear</w:t>
+      </w:r>
+      <w:proofErr w:type="spellEnd"/>
+      <w:r>
+        <w:t xml:space="preserve">() </w:t>
       </w:r>
       <w:r>
         <w:rPr>
@@ -1858,8 +2138,21 @@
         </w:numPr>
         <w:ind w:firstLineChars="0"/>
       </w:pPr>
-      <w:r>
-        <w:t>Console.group /console.groupCollapsed()</w:t>
+      <w:proofErr w:type="spellStart"/>
+      <w:r>
+        <w:t>Console.group</w:t>
+      </w:r>
+      <w:proofErr w:type="spellEnd"/>
+      <w:r>
+        <w:t xml:space="preserve"> /</w:t>
+      </w:r>
+      <w:proofErr w:type="spellStart"/>
+      <w:r>
+        <w:t>console.groupCollapsed</w:t>
+      </w:r>
+      <w:proofErr w:type="spellEnd"/>
+      <w:r>
+        <w:t>()</w:t>
       </w:r>
     </w:p>
     <w:p>
@@ -1875,10 +2168,21 @@
         <w:rPr>
           <w:rFonts w:hint="eastAsia"/>
         </w:rPr>
-        <w:t>配合c</w:t>
-      </w:r>
-      <w:r>
-        <w:t xml:space="preserve">onsole.groupEnd </w:t>
+        <w:t>配合</w:t>
+      </w:r>
+      <w:proofErr w:type="spellStart"/>
+      <w:r>
+        <w:rPr>
+          <w:rFonts w:hint="eastAsia"/>
+        </w:rPr>
+        <w:t>c</w:t>
+      </w:r>
+      <w:r>
+        <w:t>onsole.groupEnd</w:t>
+      </w:r>
+      <w:proofErr w:type="spellEnd"/>
+      <w:r>
+        <w:t xml:space="preserve"> </w:t>
       </w:r>
       <w:r>
         <w:rPr>
@@ -1896,9 +2200,11 @@
         </w:numPr>
         <w:ind w:firstLineChars="0"/>
       </w:pPr>
+      <w:proofErr w:type="spellStart"/>
       <w:r>
         <w:t>Console.time</w:t>
       </w:r>
+      <w:proofErr w:type="spellEnd"/>
     </w:p>
     <w:p>
       <w:pPr>
@@ -1913,7 +2219,14 @@
         <w:rPr>
           <w:rFonts w:hint="eastAsia"/>
         </w:rPr>
-        <w:t>配合c</w:t>
+        <w:t>配合</w:t>
+      </w:r>
+      <w:proofErr w:type="spellStart"/>
+      <w:r>
+        <w:rPr>
+          <w:rFonts w:hint="eastAsia"/>
+        </w:rPr>
+        <w:t>c</w:t>
       </w:r>
       <w:r>
         <w:t>onsole.time</w:t>
@@ -1925,7 +2238,11 @@
         <w:t>E</w:t>
       </w:r>
       <w:r>
-        <w:t xml:space="preserve">nd </w:t>
+        <w:t>nd</w:t>
+      </w:r>
+      <w:proofErr w:type="spellEnd"/>
+      <w:r>
+        <w:t xml:space="preserve"> </w:t>
       </w:r>
       <w:r>
         <w:rPr>
@@ -1957,7 +2274,35 @@
         <w:rPr>
           <w:rFonts w:hint="eastAsia"/>
         </w:rPr>
-        <w:t>做一个flag来保存上一个被checked的元素，然后被监听的元素如果是上一个被点击的或者第二次被点击的元素时把默认为false的inbetween的flag弄为! inbetween,如果是true的话，表示此元素在</w:t>
+        <w:t>做一个flag来保存上一个被checked的元素，然后被监听的元素如果是上一个被点击的或者第二次被点击的元素时把默认为false的</w:t>
+      </w:r>
+      <w:proofErr w:type="spellStart"/>
+      <w:r>
+        <w:rPr>
+          <w:rFonts w:hint="eastAsia"/>
+        </w:rPr>
+        <w:t>inbetween</w:t>
+      </w:r>
+      <w:proofErr w:type="spellEnd"/>
+      <w:r>
+        <w:rPr>
+          <w:rFonts w:hint="eastAsia"/>
+        </w:rPr>
+        <w:t xml:space="preserve">的flag弄为! </w:t>
+      </w:r>
+      <w:proofErr w:type="spellStart"/>
+      <w:r>
+        <w:rPr>
+          <w:rFonts w:hint="eastAsia"/>
+        </w:rPr>
+        <w:t>inbetween</w:t>
+      </w:r>
+      <w:proofErr w:type="spellEnd"/>
+      <w:r>
+        <w:rPr>
+          <w:rFonts w:hint="eastAsia"/>
+        </w:rPr>
+        <w:t>,如果是true的话，表示此元素在</w:t>
       </w:r>
       <w:r>
         <w:rPr>
@@ -1985,6 +2330,7 @@
         </w:numPr>
         <w:ind w:firstLineChars="0"/>
       </w:pPr>
+      <w:proofErr w:type="spellStart"/>
       <w:r>
         <w:t>E</w:t>
       </w:r>
@@ -1995,7 +2341,11 @@
         <w:t>lement.</w:t>
       </w:r>
       <w:r>
-        <w:t>getBoundingClientRect()</w:t>
+        <w:t>getBoundingClientRect</w:t>
+      </w:r>
+      <w:proofErr w:type="spellEnd"/>
+      <w:r>
+        <w:t>()</w:t>
       </w:r>
       <w:r>
         <w:rPr>
@@ -2013,11 +2363,33 @@
         </w:numPr>
         <w:ind w:firstLineChars="0"/>
       </w:pPr>
-      <w:r>
-        <w:rPr>
-          <w:rFonts w:hint="eastAsia"/>
-        </w:rPr>
-        <w:t>clientWitdh 和 clientHeight 获取元素</w:t>
+      <w:proofErr w:type="spellStart"/>
+      <w:r>
+        <w:rPr>
+          <w:rFonts w:hint="eastAsia"/>
+        </w:rPr>
+        <w:t>clientWitdh</w:t>
+      </w:r>
+      <w:proofErr w:type="spellEnd"/>
+      <w:r>
+        <w:rPr>
+          <w:rFonts w:hint="eastAsia"/>
+        </w:rPr>
+        <w:t xml:space="preserve"> 和 </w:t>
+      </w:r>
+      <w:proofErr w:type="spellStart"/>
+      <w:r>
+        <w:rPr>
+          <w:rFonts w:hint="eastAsia"/>
+        </w:rPr>
+        <w:t>clientHeight</w:t>
+      </w:r>
+      <w:proofErr w:type="spellEnd"/>
+      <w:r>
+        <w:rPr>
+          <w:rFonts w:hint="eastAsia"/>
+        </w:rPr>
+        <w:t xml:space="preserve"> 获取元素</w:t>
       </w:r>
       <w:r>
         <w:rPr>
@@ -2042,11 +2414,33 @@
         </w:numPr>
         <w:ind w:firstLineChars="0"/>
       </w:pPr>
-      <w:r>
-        <w:rPr>
-          <w:rFonts w:hint="eastAsia"/>
-        </w:rPr>
-        <w:t>offsetWitdh 和offsetHeight 获取元素</w:t>
+      <w:proofErr w:type="spellStart"/>
+      <w:r>
+        <w:rPr>
+          <w:rFonts w:hint="eastAsia"/>
+        </w:rPr>
+        <w:t>offsetWitdh</w:t>
+      </w:r>
+      <w:proofErr w:type="spellEnd"/>
+      <w:r>
+        <w:rPr>
+          <w:rFonts w:hint="eastAsia"/>
+        </w:rPr>
+        <w:t xml:space="preserve"> 和</w:t>
+      </w:r>
+      <w:proofErr w:type="spellStart"/>
+      <w:r>
+        <w:rPr>
+          <w:rFonts w:hint="eastAsia"/>
+        </w:rPr>
+        <w:t>offsetHeight</w:t>
+      </w:r>
+      <w:proofErr w:type="spellEnd"/>
+      <w:r>
+        <w:rPr>
+          <w:rFonts w:hint="eastAsia"/>
+        </w:rPr>
+        <w:t xml:space="preserve"> 获取元素</w:t>
       </w:r>
       <w:r>
         <w:rPr>
@@ -2071,11 +2465,33 @@
         </w:numPr>
         <w:ind w:firstLineChars="0"/>
       </w:pPr>
-      <w:r>
-        <w:rPr>
-          <w:rFonts w:hint="eastAsia"/>
-        </w:rPr>
-        <w:t>offsetLeft 和offsetTop 获取元素到父元素的距离</w:t>
+      <w:proofErr w:type="spellStart"/>
+      <w:r>
+        <w:rPr>
+          <w:rFonts w:hint="eastAsia"/>
+        </w:rPr>
+        <w:t>offsetLeft</w:t>
+      </w:r>
+      <w:proofErr w:type="spellEnd"/>
+      <w:r>
+        <w:rPr>
+          <w:rFonts w:hint="eastAsia"/>
+        </w:rPr>
+        <w:t xml:space="preserve"> 和</w:t>
+      </w:r>
+      <w:proofErr w:type="spellStart"/>
+      <w:r>
+        <w:rPr>
+          <w:rFonts w:hint="eastAsia"/>
+        </w:rPr>
+        <w:t>offsetTop</w:t>
+      </w:r>
+      <w:proofErr w:type="spellEnd"/>
+      <w:r>
+        <w:rPr>
+          <w:rFonts w:hint="eastAsia"/>
+        </w:rPr>
+        <w:t xml:space="preserve"> 获取元素到父元素的距离</w:t>
       </w:r>
     </w:p>
     <w:p>
@@ -2087,11 +2503,33 @@
         </w:numPr>
         <w:ind w:firstLineChars="0"/>
       </w:pPr>
-      <w:r>
-        <w:rPr>
-          <w:rFonts w:hint="eastAsia"/>
-        </w:rPr>
-        <w:t>scrollWidth 和 scrllHeight 获取元素的</w:t>
+      <w:proofErr w:type="spellStart"/>
+      <w:r>
+        <w:rPr>
+          <w:rFonts w:hint="eastAsia"/>
+        </w:rPr>
+        <w:t>scrollWidth</w:t>
+      </w:r>
+      <w:proofErr w:type="spellEnd"/>
+      <w:r>
+        <w:rPr>
+          <w:rFonts w:hint="eastAsia"/>
+        </w:rPr>
+        <w:t xml:space="preserve"> 和 </w:t>
+      </w:r>
+      <w:proofErr w:type="spellStart"/>
+      <w:r>
+        <w:rPr>
+          <w:rFonts w:hint="eastAsia"/>
+        </w:rPr>
+        <w:t>scrllHeight</w:t>
+      </w:r>
+      <w:proofErr w:type="spellEnd"/>
+      <w:r>
+        <w:rPr>
+          <w:rFonts w:hint="eastAsia"/>
+        </w:rPr>
+        <w:t xml:space="preserve"> 获取元素的</w:t>
       </w:r>
       <w:r>
         <w:rPr>
@@ -2104,7 +2542,21 @@
         <w:rPr>
           <w:rFonts w:hint="eastAsia"/>
         </w:rPr>
-        <w:t>不包括边框的宽度和高度（没有滚动条时等于clientXXX）</w:t>
+        <w:t>不包括边框的宽度和高度（没有滚动条时等于</w:t>
+      </w:r>
+      <w:proofErr w:type="spellStart"/>
+      <w:r>
+        <w:rPr>
+          <w:rFonts w:hint="eastAsia"/>
+        </w:rPr>
+        <w:t>clientXXX</w:t>
+      </w:r>
+      <w:proofErr w:type="spellEnd"/>
+      <w:r>
+        <w:rPr>
+          <w:rFonts w:hint="eastAsia"/>
+        </w:rPr>
+        <w:t>）</w:t>
       </w:r>
     </w:p>
     <w:p>
@@ -2116,6 +2568,7 @@
         </w:numPr>
         <w:ind w:firstLineChars="0"/>
       </w:pPr>
+      <w:proofErr w:type="spellStart"/>
       <w:r>
         <w:rPr>
           <w:rFonts w:eastAsia="Yu Mincho" w:hint="eastAsia"/>
@@ -2123,11 +2576,26 @@
         </w:rPr>
         <w:t>timeupdate</w:t>
       </w:r>
-      <w:r>
-        <w:rPr>
-          <w:rFonts w:hint="eastAsia"/>
-        </w:rPr>
-        <w:t>可以用来监听video的currentTime是否被改变了</w:t>
+      <w:proofErr w:type="spellEnd"/>
+      <w:r>
+        <w:rPr>
+          <w:rFonts w:hint="eastAsia"/>
+        </w:rPr>
+        <w:t>可以用来监听video的</w:t>
+      </w:r>
+      <w:proofErr w:type="spellStart"/>
+      <w:r>
+        <w:rPr>
+          <w:rFonts w:hint="eastAsia"/>
+        </w:rPr>
+        <w:t>currentTime</w:t>
+      </w:r>
+      <w:proofErr w:type="spellEnd"/>
+      <w:r>
+        <w:rPr>
+          <w:rFonts w:hint="eastAsia"/>
+        </w:rPr>
+        <w:t>是否被改变了</w:t>
       </w:r>
     </w:p>
     <w:p/>
@@ -2154,11 +2622,19 @@
         </w:numPr>
         <w:ind w:firstLineChars="0"/>
       </w:pPr>
-      <w:r>
-        <w:rPr>
-          <w:rFonts w:hint="eastAsia"/>
-        </w:rPr>
-        <w:t>event.key可以监听到物理键盘真实的输出结果</w:t>
+      <w:proofErr w:type="spellStart"/>
+      <w:r>
+        <w:rPr>
+          <w:rFonts w:hint="eastAsia"/>
+        </w:rPr>
+        <w:t>event.key</w:t>
+      </w:r>
+      <w:proofErr w:type="spellEnd"/>
+      <w:r>
+        <w:rPr>
+          <w:rFonts w:hint="eastAsia"/>
+        </w:rPr>
+        <w:t>可以监听到物理键盘真实的输出结果</w:t>
       </w:r>
     </w:p>
     <w:p>
@@ -2174,7 +2650,21 @@
         <w:rPr>
           <w:rFonts w:hint="eastAsia"/>
         </w:rPr>
-        <w:t>event,.keyCode 已经不推荐使用了</w:t>
+        <w:t>event,.</w:t>
+      </w:r>
+      <w:proofErr w:type="spellStart"/>
+      <w:r>
+        <w:rPr>
+          <w:rFonts w:hint="eastAsia"/>
+        </w:rPr>
+        <w:t>keyCode</w:t>
+      </w:r>
+      <w:proofErr w:type="spellEnd"/>
+      <w:r>
+        <w:rPr>
+          <w:rFonts w:hint="eastAsia"/>
+        </w:rPr>
+        <w:t xml:space="preserve"> 已经不推荐使用了</w:t>
       </w:r>
     </w:p>
     <w:p>
@@ -2186,11 +2676,19 @@
         </w:numPr>
         <w:ind w:firstLineChars="0"/>
       </w:pPr>
-      <w:r>
-        <w:rPr>
-          <w:rFonts w:hint="eastAsia"/>
-        </w:rPr>
-        <w:t>event.code 可以监听到按键</w:t>
+      <w:proofErr w:type="spellStart"/>
+      <w:r>
+        <w:rPr>
+          <w:rFonts w:hint="eastAsia"/>
+        </w:rPr>
+        <w:t>event.code</w:t>
+      </w:r>
+      <w:proofErr w:type="spellEnd"/>
+      <w:r>
+        <w:rPr>
+          <w:rFonts w:hint="eastAsia"/>
+        </w:rPr>
+        <w:t xml:space="preserve"> 可以监听到按键</w:t>
       </w:r>
       <w:r>
         <w:rPr>
@@ -2241,11 +2739,19 @@
         </w:numPr>
         <w:ind w:firstLineChars="0"/>
       </w:pPr>
-      <w:r>
-        <w:rPr>
-          <w:rFonts w:hint="eastAsia"/>
-        </w:rPr>
-        <w:t xml:space="preserve">Document.documentElement.scrollTop </w:t>
+      <w:proofErr w:type="spellStart"/>
+      <w:r>
+        <w:rPr>
+          <w:rFonts w:hint="eastAsia"/>
+        </w:rPr>
+        <w:t>Document.documentElement.scrollTop</w:t>
+      </w:r>
+      <w:proofErr w:type="spellEnd"/>
+      <w:r>
+        <w:rPr>
+          <w:rFonts w:hint="eastAsia"/>
+        </w:rPr>
+        <w:t xml:space="preserve"> </w:t>
       </w:r>
       <w:r>
         <w:rPr>
@@ -2254,12 +2760,14 @@
         </w:rPr>
         <w:t xml:space="preserve">|| </w:t>
       </w:r>
+      <w:proofErr w:type="spellStart"/>
       <w:r>
         <w:rPr>
           <w:rFonts w:hint="eastAsia"/>
         </w:rPr>
         <w:t>document.body.scrollTop</w:t>
       </w:r>
+      <w:proofErr w:type="spellEnd"/>
     </w:p>
     <w:p>
       <w:pPr>
@@ -2274,7 +2782,21 @@
         <w:rPr>
           <w:rFonts w:hint="eastAsia"/>
         </w:rPr>
-        <w:t>解构赋值获取getBoundClientRect方法返回的对象很方便</w:t>
+        <w:t>解构赋值获取</w:t>
+      </w:r>
+      <w:proofErr w:type="spellStart"/>
+      <w:r>
+        <w:rPr>
+          <w:rFonts w:hint="eastAsia"/>
+        </w:rPr>
+        <w:t>getBoundClientRect</w:t>
+      </w:r>
+      <w:proofErr w:type="spellEnd"/>
+      <w:r>
+        <w:rPr>
+          <w:rFonts w:hint="eastAsia"/>
+        </w:rPr>
+        <w:t>方法返回的对象很方便</w:t>
       </w:r>
     </w:p>
     <w:p>
@@ -2286,11 +2808,19 @@
         </w:numPr>
         <w:ind w:firstLineChars="0"/>
       </w:pPr>
-      <w:r>
-        <w:rPr>
-          <w:rFonts w:hint="eastAsia"/>
-        </w:rPr>
-        <w:t>Lodash提供了可以降低监视频率的方法，具体源码很牛逼</w:t>
+      <w:proofErr w:type="spellStart"/>
+      <w:r>
+        <w:rPr>
+          <w:rFonts w:hint="eastAsia"/>
+        </w:rPr>
+        <w:t>Lodash</w:t>
+      </w:r>
+      <w:proofErr w:type="spellEnd"/>
+      <w:r>
+        <w:rPr>
+          <w:rFonts w:hint="eastAsia"/>
+        </w:rPr>
+        <w:t>提供了可以降低监视频率的方法，具体源码很牛逼</w:t>
       </w:r>
     </w:p>
     <w:p>
@@ -2376,8 +2906,16 @@
         <w:rPr>
           <w:rFonts w:hint="eastAsia"/>
         </w:rPr>
-        <w:t>15 – LocalStorage</w:t>
-      </w:r>
+        <w:t xml:space="preserve">15 – </w:t>
+      </w:r>
+      <w:proofErr w:type="spellStart"/>
+      <w:r>
+        <w:rPr>
+          <w:rFonts w:hint="eastAsia"/>
+        </w:rPr>
+        <w:t>LocalStorage</w:t>
+      </w:r>
+      <w:proofErr w:type="spellEnd"/>
     </w:p>
     <w:p>
       <w:pPr>
@@ -2388,17 +2926,19 @@
         </w:numPr>
         <w:ind w:firstLineChars="0"/>
         <w:rPr>
+          <w:rFonts w:eastAsia="Yu Mincho"/>
+          <w:lang w:eastAsia="ja-JP"/>
+        </w:rPr>
+      </w:pPr>
+      <w:proofErr w:type="spellStart"/>
+      <w:r>
+        <w:rPr>
           <w:rFonts w:eastAsia="Yu Mincho" w:hint="eastAsia"/>
           <w:lang w:eastAsia="ja-JP"/>
         </w:rPr>
-      </w:pPr>
-      <w:r>
-        <w:rPr>
-          <w:rFonts w:eastAsia="Yu Mincho" w:hint="eastAsia"/>
-          <w:lang w:eastAsia="ja-JP"/>
-        </w:rPr>
         <w:t>localStorage</w:t>
       </w:r>
+      <w:proofErr w:type="spellEnd"/>
       <w:r>
         <w:rPr>
           <w:rFonts w:asciiTheme="minorEastAsia" w:hAnsiTheme="minorEastAsia" w:hint="eastAsia"/>
@@ -2421,15 +2961,23 @@
         </w:numPr>
         <w:ind w:firstLineChars="0"/>
         <w:rPr>
-          <w:rFonts w:eastAsia="Yu Mincho" w:hint="eastAsia"/>
+          <w:rFonts w:eastAsia="Yu Mincho"/>
           <w:lang w:eastAsia="ja-JP"/>
         </w:rPr>
       </w:pPr>
+      <w:proofErr w:type="spellStart"/>
       <w:r>
         <w:rPr>
           <w:rFonts w:ascii="宋体" w:eastAsia="宋体" w:hAnsi="宋体" w:cs="宋体" w:hint="eastAsia"/>
         </w:rPr>
-        <w:t>localStorage.setItem()</w:t>
+        <w:t>localStorage.setItem</w:t>
+      </w:r>
+      <w:proofErr w:type="spellEnd"/>
+      <w:r>
+        <w:rPr>
+          <w:rFonts w:ascii="宋体" w:eastAsia="宋体" w:hAnsi="宋体" w:cs="宋体" w:hint="eastAsia"/>
+        </w:rPr>
+        <w:t>()</w:t>
       </w:r>
     </w:p>
     <w:p>
@@ -2441,15 +2989,23 @@
         </w:numPr>
         <w:ind w:firstLineChars="0"/>
         <w:rPr>
-          <w:rFonts w:eastAsia="Yu Mincho" w:hint="eastAsia"/>
+          <w:rFonts w:eastAsia="Yu Mincho"/>
           <w:lang w:eastAsia="ja-JP"/>
         </w:rPr>
       </w:pPr>
+      <w:proofErr w:type="spellStart"/>
       <w:r>
         <w:rPr>
           <w:rFonts w:ascii="宋体" w:eastAsia="宋体" w:hAnsi="宋体" w:cs="宋体" w:hint="eastAsia"/>
         </w:rPr>
-        <w:t>localStorage.getItem()</w:t>
+        <w:t>localStorage.getItem</w:t>
+      </w:r>
+      <w:proofErr w:type="spellEnd"/>
+      <w:r>
+        <w:rPr>
+          <w:rFonts w:ascii="宋体" w:eastAsia="宋体" w:hAnsi="宋体" w:cs="宋体" w:hint="eastAsia"/>
+        </w:rPr>
+        <w:t>()</w:t>
       </w:r>
     </w:p>
     <w:p>
@@ -2461,15 +3017,23 @@
         </w:numPr>
         <w:ind w:firstLineChars="0"/>
         <w:rPr>
-          <w:rFonts w:eastAsia="Yu Mincho" w:hint="eastAsia"/>
+          <w:rFonts w:eastAsia="Yu Mincho"/>
           <w:lang w:eastAsia="ja-JP"/>
         </w:rPr>
       </w:pPr>
-      <w:r>
-        <w:rPr>
-          <w:rFonts w:hint="eastAsia"/>
-        </w:rPr>
-        <w:t>localStorage.clear()</w:t>
+      <w:proofErr w:type="spellStart"/>
+      <w:r>
+        <w:rPr>
+          <w:rFonts w:hint="eastAsia"/>
+        </w:rPr>
+        <w:t>localStorage.clear</w:t>
+      </w:r>
+      <w:proofErr w:type="spellEnd"/>
+      <w:r>
+        <w:rPr>
+          <w:rFonts w:hint="eastAsia"/>
+        </w:rPr>
+        <w:t>()</w:t>
       </w:r>
     </w:p>
     <w:p>
@@ -2481,7 +3045,7 @@
         </w:numPr>
         <w:ind w:firstLineChars="0"/>
         <w:rPr>
-          <w:rFonts w:eastAsia="Yu Mincho" w:hint="eastAsia"/>
+          <w:rFonts w:eastAsia="Yu Mincho"/>
         </w:rPr>
       </w:pPr>
       <w:r>
@@ -2500,14 +3064,22 @@
         </w:numPr>
         <w:ind w:firstLineChars="0"/>
         <w:rPr>
+          <w:rFonts w:eastAsia="Yu Mincho"/>
+        </w:rPr>
+      </w:pPr>
+      <w:proofErr w:type="spellStart"/>
+      <w:r>
+        <w:rPr>
           <w:rFonts w:eastAsia="Yu Mincho" w:hint="eastAsia"/>
         </w:rPr>
-      </w:pPr>
+        <w:t>event.preventDefault</w:t>
+      </w:r>
+      <w:proofErr w:type="spellEnd"/>
       <w:r>
         <w:rPr>
           <w:rFonts w:eastAsia="Yu Mincho" w:hint="eastAsia"/>
         </w:rPr>
-        <w:t xml:space="preserve">event.preventDefault() </w:t>
+        <w:t xml:space="preserve">() </w:t>
       </w:r>
       <w:r>
         <w:rPr>
@@ -2525,7 +3097,7 @@
         </w:numPr>
         <w:ind w:firstLineChars="0"/>
         <w:rPr>
-          <w:rFonts w:eastAsia="Yu Mincho" w:hint="eastAsia"/>
+          <w:rFonts w:eastAsia="Yu Mincho"/>
         </w:rPr>
       </w:pPr>
       <w:r>
@@ -2544,14 +3116,22 @@
         </w:numPr>
         <w:ind w:firstLineChars="0"/>
         <w:rPr>
-          <w:rFonts w:eastAsia="Yu Mincho" w:hint="eastAsia"/>
-        </w:rPr>
-      </w:pPr>
+          <w:rFonts w:eastAsia="Yu Mincho"/>
+        </w:rPr>
+      </w:pPr>
+      <w:proofErr w:type="spellStart"/>
       <w:r>
         <w:rPr>
           <w:rFonts w:asciiTheme="minorEastAsia" w:hAnsiTheme="minorEastAsia" w:hint="eastAsia"/>
         </w:rPr>
-        <w:t>Event.target.tagName 可以获取到具体的事件触发的元素的名字。</w:t>
+        <w:t>Event.target.tagName</w:t>
+      </w:r>
+      <w:proofErr w:type="spellEnd"/>
+      <w:r>
+        <w:rPr>
+          <w:rFonts w:asciiTheme="minorEastAsia" w:hAnsiTheme="minorEastAsia" w:hint="eastAsia"/>
+        </w:rPr>
+        <w:t xml:space="preserve"> 可以获取到具体的事件触发的元素的名字。</w:t>
       </w:r>
     </w:p>
     <w:p>
@@ -2563,29 +3143,56 @@
         </w:numPr>
         <w:ind w:firstLineChars="0"/>
         <w:rPr>
-          <w:rFonts w:eastAsia="Yu Mincho" w:hint="eastAsia"/>
+          <w:rFonts w:eastAsia="Yu Mincho"/>
         </w:rPr>
       </w:pPr>
       <w:r>
         <w:rPr>
           <w:rFonts w:asciiTheme="minorEastAsia" w:hAnsiTheme="minorEastAsia" w:hint="eastAsia"/>
         </w:rPr>
-        <w:t>Label的for属性在dom里是用htmlFor表示。所以需要获取for属性就用，element.htmlFor</w:t>
-      </w:r>
-    </w:p>
-    <w:p>
-      <w:pPr>
-        <w:rPr>
-          <w:rFonts w:hint="eastAsia"/>
-        </w:rPr>
-      </w:pPr>
-    </w:p>
+        <w:t>Label的for属性在</w:t>
+      </w:r>
+      <w:proofErr w:type="spellStart"/>
+      <w:r>
+        <w:rPr>
+          <w:rFonts w:asciiTheme="minorEastAsia" w:hAnsiTheme="minorEastAsia" w:hint="eastAsia"/>
+        </w:rPr>
+        <w:t>dom</w:t>
+      </w:r>
+      <w:proofErr w:type="spellEnd"/>
+      <w:r>
+        <w:rPr>
+          <w:rFonts w:asciiTheme="minorEastAsia" w:hAnsiTheme="minorEastAsia" w:hint="eastAsia"/>
+        </w:rPr>
+        <w:t>里是用</w:t>
+      </w:r>
+      <w:proofErr w:type="spellStart"/>
+      <w:r>
+        <w:rPr>
+          <w:rFonts w:asciiTheme="minorEastAsia" w:hAnsiTheme="minorEastAsia" w:hint="eastAsia"/>
+        </w:rPr>
+        <w:t>htmlFor</w:t>
+      </w:r>
+      <w:proofErr w:type="spellEnd"/>
+      <w:r>
+        <w:rPr>
+          <w:rFonts w:asciiTheme="minorEastAsia" w:hAnsiTheme="minorEastAsia" w:hint="eastAsia"/>
+        </w:rPr>
+        <w:t>表示。所以需要获取for属性就用，</w:t>
+      </w:r>
+      <w:proofErr w:type="spellStart"/>
+      <w:r>
+        <w:rPr>
+          <w:rFonts w:asciiTheme="minorEastAsia" w:hAnsiTheme="minorEastAsia" w:hint="eastAsia"/>
+        </w:rPr>
+        <w:t>element.htmlFor</w:t>
+      </w:r>
+      <w:proofErr w:type="spellEnd"/>
+    </w:p>
+    <w:p/>
     <w:p>
       <w:pPr>
         <w:pStyle w:val="1"/>
-        <w:rPr>
-          <w:rFonts w:hint="eastAsia"/>
-        </w:rPr>
       </w:pPr>
       <w:r>
         <w:rPr>
@@ -2602,15 +3209,40 @@
           <w:numId w:val="17"/>
         </w:numPr>
         <w:ind w:firstLineChars="0"/>
-        <w:rPr>
-          <w:rFonts w:hint="eastAsia"/>
-        </w:rPr>
-      </w:pPr>
-      <w:r>
-        <w:rPr>
-          <w:rFonts w:hint="eastAsia"/>
-        </w:rPr>
-        <w:t>利用var(--xx)的css变量不用js拼接就改变text-shadow的偏移值</w:t>
+      </w:pPr>
+      <w:r>
+        <w:rPr>
+          <w:rFonts w:hint="eastAsia"/>
+        </w:rPr>
+        <w:t>利用var(--xx)的</w:t>
+      </w:r>
+      <w:proofErr w:type="spellStart"/>
+      <w:r>
+        <w:rPr>
+          <w:rFonts w:hint="eastAsia"/>
+        </w:rPr>
+        <w:t>css</w:t>
+      </w:r>
+      <w:proofErr w:type="spellEnd"/>
+      <w:r>
+        <w:rPr>
+          <w:rFonts w:hint="eastAsia"/>
+        </w:rPr>
+        <w:t>变量不用</w:t>
+      </w:r>
+      <w:proofErr w:type="spellStart"/>
+      <w:r>
+        <w:rPr>
+          <w:rFonts w:hint="eastAsia"/>
+        </w:rPr>
+        <w:t>js</w:t>
+      </w:r>
+      <w:proofErr w:type="spellEnd"/>
+      <w:r>
+        <w:rPr>
+          <w:rFonts w:hint="eastAsia"/>
+        </w:rPr>
+        <w:t>拼接就改变text-shadow的偏移值</w:t>
       </w:r>
     </w:p>
     <w:p>
@@ -2621,30 +3253,235 @@
           <w:numId w:val="17"/>
         </w:numPr>
         <w:ind w:firstLineChars="0"/>
-        <w:rPr>
-          <w:rFonts w:hint="eastAsia"/>
-        </w:rPr>
-      </w:pPr>
-      <w:r>
-        <w:rPr>
-          <w:rFonts w:hint="eastAsia"/>
-        </w:rPr>
-        <w:t>getBoundingClientRect配合解构赋值特别爽</w:t>
-      </w:r>
-    </w:p>
-    <w:p>
-      <w:pPr>
-        <w:rPr>
-          <w:rFonts w:hint="eastAsia"/>
-        </w:rPr>
-      </w:pPr>
+      </w:pPr>
+      <w:proofErr w:type="spellStart"/>
+      <w:r>
+        <w:rPr>
+          <w:rFonts w:hint="eastAsia"/>
+        </w:rPr>
+        <w:t>getBoundingClientRect</w:t>
+      </w:r>
+      <w:proofErr w:type="spellEnd"/>
+      <w:r>
+        <w:rPr>
+          <w:rFonts w:hint="eastAsia"/>
+        </w:rPr>
+        <w:t>配合解构赋值特别爽</w:t>
+      </w:r>
+    </w:p>
+    <w:p/>
+    <w:p>
+      <w:pPr>
+        <w:pStyle w:val="1"/>
+      </w:pPr>
+      <w:r>
+        <w:lastRenderedPageBreak/>
+        <w:t>17 - Sort Without Articles</w:t>
+      </w:r>
+    </w:p>
+    <w:p>
+      <w:pPr>
+        <w:pStyle w:val="a7"/>
+        <w:numPr>
+          <w:ilvl w:val="0"/>
+          <w:numId w:val="17"/>
+        </w:numPr>
+        <w:ind w:firstLineChars="0"/>
+      </w:pPr>
+      <w:r>
+        <w:rPr>
+          <w:rFonts w:hint="eastAsia"/>
+        </w:rPr>
+        <w:t>主要是用s</w:t>
+      </w:r>
+      <w:r>
+        <w:t>ort</w:t>
+      </w:r>
+      <w:r>
+        <w:rPr>
+          <w:rFonts w:hint="eastAsia"/>
+        </w:rPr>
+        <w:t>的方法，当r</w:t>
+      </w:r>
+      <w:r>
+        <w:t xml:space="preserve">eturn </w:t>
+      </w:r>
+      <w:r>
+        <w:rPr>
+          <w:rFonts w:hint="eastAsia"/>
+        </w:rPr>
+        <w:t>a</w:t>
+      </w:r>
+      <w:r>
+        <w:t>-b</w:t>
+      </w:r>
+      <w:r>
+        <w:rPr>
+          <w:rFonts w:hint="eastAsia"/>
+        </w:rPr>
+        <w:t>时升序，当</w:t>
+      </w:r>
+      <w:r>
+        <w:t>b-a</w:t>
+      </w:r>
+      <w:r>
+        <w:rPr>
+          <w:rFonts w:hint="eastAsia"/>
+        </w:rPr>
+        <w:t>时降序</w:t>
+      </w:r>
+    </w:p>
+    <w:p>
+      <w:pPr>
+        <w:pStyle w:val="a7"/>
+        <w:numPr>
+          <w:ilvl w:val="0"/>
+          <w:numId w:val="17"/>
+        </w:numPr>
+        <w:ind w:firstLineChars="0"/>
+      </w:pPr>
+      <w:proofErr w:type="spellStart"/>
+      <w:r>
+        <w:t>codePointAt</w:t>
+      </w:r>
+      <w:proofErr w:type="spellEnd"/>
+      <w:r>
+        <w:rPr>
+          <w:rFonts w:hint="eastAsia"/>
+        </w:rPr>
+        <w:t>替代</w:t>
+      </w:r>
+      <w:proofErr w:type="spellStart"/>
+      <w:r>
+        <w:rPr>
+          <w:rFonts w:hint="eastAsia"/>
+        </w:rPr>
+        <w:t>c</w:t>
+      </w:r>
+      <w:r>
+        <w:t>harcodeA</w:t>
+      </w:r>
+      <w:r>
+        <w:rPr>
+          <w:rFonts w:hint="eastAsia"/>
+        </w:rPr>
+        <w:t>t</w:t>
+      </w:r>
+      <w:proofErr w:type="spellEnd"/>
+      <w:r>
+        <w:rPr>
+          <w:rFonts w:hint="eastAsia"/>
+        </w:rPr>
+        <w:t>方法，能更精准的查找字符</w:t>
+      </w:r>
+    </w:p>
+    <w:p>
+      <w:pPr>
+        <w:pStyle w:val="a7"/>
+        <w:numPr>
+          <w:ilvl w:val="0"/>
+          <w:numId w:val="17"/>
+        </w:numPr>
+        <w:ind w:firstLineChars="0"/>
+      </w:pPr>
+      <w:r>
+        <w:rPr>
+          <w:rFonts w:hint="eastAsia"/>
+        </w:rPr>
+        <w:t>用string的实例方法r</w:t>
+      </w:r>
+      <w:r>
+        <w:t>eplace</w:t>
+      </w:r>
+      <w:r>
+        <w:rPr>
+          <w:rFonts w:hint="eastAsia"/>
+        </w:rPr>
+        <w:t>配合正则去替换t</w:t>
+      </w:r>
+      <w:r>
+        <w:t xml:space="preserve">he </w:t>
+      </w:r>
+      <w:proofErr w:type="spellStart"/>
+      <w:r>
+        <w:t>an</w:t>
+      </w:r>
+      <w:proofErr w:type="spellEnd"/>
+      <w:r>
+        <w:t xml:space="preserve"> a</w:t>
+      </w:r>
+      <w:r>
+        <w:rPr>
+          <w:rFonts w:hint="eastAsia"/>
+        </w:rPr>
+        <w:t>，然后再排序</w:t>
+      </w:r>
+    </w:p>
+    <w:p/>
+    <w:p>
+      <w:pPr>
+        <w:pStyle w:val="1"/>
+      </w:pPr>
+      <w:r>
+        <w:t>18</w:t>
+      </w:r>
+      <w:r>
+        <w:t xml:space="preserve">- </w:t>
+      </w:r>
+      <w:proofErr w:type="spellStart"/>
+      <w:r>
+        <w:t>AddingUpTimesWithReduce</w:t>
+      </w:r>
+      <w:proofErr w:type="spellEnd"/>
+    </w:p>
+    <w:p>
+      <w:pPr>
+        <w:pStyle w:val="a7"/>
+        <w:numPr>
+          <w:ilvl w:val="0"/>
+          <w:numId w:val="17"/>
+        </w:numPr>
+        <w:ind w:firstLineChars="0"/>
+      </w:pPr>
+      <w:r>
+        <w:t>利用reduce第二个参数的</w:t>
+      </w:r>
+      <w:proofErr w:type="spellStart"/>
+      <w:r>
+        <w:t>init</w:t>
+      </w:r>
+      <w:proofErr w:type="spellEnd"/>
+      <w:r>
+        <w:t>值，将其设为对象，可以很好的统计结果，跟map有点类似</w:t>
+      </w:r>
+    </w:p>
+    <w:p>
+      <w:pPr>
+        <w:pStyle w:val="a7"/>
+        <w:numPr>
+          <w:ilvl w:val="0"/>
+          <w:numId w:val="17"/>
+        </w:numPr>
+        <w:ind w:firstLineChars="0"/>
+      </w:pPr>
+      <w:r>
+        <w:t>利用</w:t>
+      </w:r>
+      <w:proofErr w:type="spellStart"/>
+      <w:r>
+        <w:t>padStart</w:t>
+      </w:r>
+      <w:proofErr w:type="spellEnd"/>
+      <w:r>
+        <w:t>可以补位</w:t>
+      </w:r>
       <w:bookmarkStart w:id="0" w:name="_GoBack"/>
       <w:bookmarkEnd w:id="0"/>
     </w:p>
     <w:p>
       <w:pPr>
         <w:rPr>
-          <w:rFonts w:eastAsia="Yu Mincho"/>
+          <w:rFonts w:hint="eastAsia"/>
         </w:rPr>
       </w:pPr>
     </w:p>
@@ -2882,7 +3719,7 @@
   <w:abstractNum w:abstractNumId="2" w15:restartNumberingAfterBreak="0">
     <w:nsid w:val="0B660634"/>
     <w:multiLevelType w:val="hybridMultilevel"/>
-    <w:tmpl w:val="BB1A86C8"/>
+    <w:tmpl w:val="468AAEE0"/>
     <w:lvl w:ilvl="0" w:tplc="B6624C70">
       <w:start w:val="1"/>
       <w:numFmt w:val="decimal"/>
@@ -2913,14 +3750,17 @@
         <w:ind w:left="1260" w:hanging="420"/>
       </w:pPr>
     </w:lvl>
-    <w:lvl w:ilvl="3" w:tplc="0409000F" w:tentative="1">
-      <w:start w:val="1"/>
+    <w:lvl w:ilvl="3" w:tplc="6CF0C968">
+      <w:start w:val="18"/>
       <w:numFmt w:val="decimal"/>
-      <w:lvlText w:val="%4."/>
-      <w:lvlJc w:val="left"/>
-      <w:pPr>
-        <w:ind w:left="1680" w:hanging="420"/>
-      </w:pPr>
+      <w:lvlText w:val="%4"/>
+      <w:lvlJc w:val="left"/>
+      <w:pPr>
+        <w:ind w:left="1755" w:hanging="495"/>
+      </w:pPr>
+      <w:rPr>
+        <w:rFonts w:hint="default"/>
+      </w:rPr>
     </w:lvl>
     <w:lvl w:ilvl="4" w:tplc="04090019" w:tentative="1">
       <w:start w:val="1"/>
@@ -4533,7 +5373,7 @@
     <w:lsdException w:name="Table Web 2" w:semiHidden="1" w:unhideWhenUsed="1"/>
     <w:lsdException w:name="Table Web 3" w:semiHidden="1" w:unhideWhenUsed="1"/>
     <w:lsdException w:name="Balloon Text" w:semiHidden="1" w:unhideWhenUsed="1"/>
-    <w:lsdException w:name="Table Grid" w:semiHidden="1" w:uiPriority="39" w:unhideWhenUsed="1"/>
+    <w:lsdException w:name="Table Grid" w:uiPriority="39"/>
     <w:lsdException w:name="Table Theme" w:semiHidden="1" w:unhideWhenUsed="1"/>
     <w:lsdException w:name="Placeholder Text" w:semiHidden="1"/>
     <w:lsdException w:name="No Spacing" w:uiPriority="1" w:qFormat="1"/>

</xml_diff>